<commit_message>
add user column in activity log
</commit_message>
<xml_diff>
--- a/SFC.Canteen/Templates/CustomerLog.docx
+++ b/SFC.Canteen/Templates/CustomerLog.docx
@@ -28,8 +28,6 @@
         </w:rPr>
         <w:t>[NAME]</w:t>
       </w:r>
-      <w:bookmarkStart w:id="0" w:name="_GoBack"/>
-      <w:bookmarkEnd w:id="0"/>
     </w:p>
     <w:tbl>
       <w:tblPr>
@@ -39,8 +37,9 @@
         <w:tblLook w:val="04A0" w:firstRow="1" w:lastRow="0" w:firstColumn="1" w:lastColumn="0" w:noHBand="0" w:noVBand="1"/>
       </w:tblPr>
       <w:tblGrid>
-        <w:gridCol w:w="2394"/>
-        <w:gridCol w:w="8334"/>
+        <w:gridCol w:w="1627"/>
+        <w:gridCol w:w="7391"/>
+        <w:gridCol w:w="1998"/>
       </w:tblGrid>
       <w:tr>
         <w:trPr>
@@ -49,7 +48,7 @@
         </w:trPr>
         <w:tc>
           <w:tcPr>
-            <w:tcW w:w="2394" w:type="dxa"/>
+            <w:tcW w:w="1627" w:type="dxa"/>
           </w:tcPr>
           <w:p>
             <w:pPr>
@@ -72,7 +71,7 @@
         </w:tc>
         <w:tc>
           <w:tcPr>
-            <w:tcW w:w="8334" w:type="dxa"/>
+            <w:tcW w:w="7391" w:type="dxa"/>
           </w:tcPr>
           <w:p>
             <w:pPr>
@@ -91,6 +90,31 @@
               </w:rPr>
               <w:t>ACTIVITY</w:t>
             </w:r>
+          </w:p>
+        </w:tc>
+        <w:tc>
+          <w:tcPr>
+            <w:tcW w:w="1998" w:type="dxa"/>
+          </w:tcPr>
+          <w:p>
+            <w:pPr>
+              <w:jc w:val="center"/>
+              <w:rPr>
+                <w:rFonts w:asciiTheme="majorHAnsi" w:hAnsiTheme="majorHAnsi"/>
+                <w:b/>
+                <w:sz w:val="24"/>
+              </w:rPr>
+            </w:pPr>
+            <w:r>
+              <w:rPr>
+                <w:rFonts w:asciiTheme="majorHAnsi" w:hAnsiTheme="majorHAnsi"/>
+                <w:b/>
+                <w:sz w:val="24"/>
+              </w:rPr>
+              <w:t>USER</w:t>
+            </w:r>
+            <w:bookmarkStart w:id="0" w:name="_GoBack"/>
+            <w:bookmarkEnd w:id="0"/>
           </w:p>
         </w:tc>
       </w:tr>

</xml_diff>